<commit_message>
Added NonAR Mode,  lots of adjustments to accommodate. Some iOS support but only NonAR mode at the moment.
</commit_message>
<xml_diff>
--- a/ScriptOverviewV1.docx
+++ b/ScriptOverviewV1.docx
@@ -21,10 +21,7 @@
       </w:r>
       <w:proofErr w:type="spellEnd"/>
       <w:r>
-        <w:t xml:space="preserve">: </w:t>
-      </w:r>
-      <w:r>
-        <w:t>Sends events when an animation finishes, may do other things eventually.</w:t>
+        <w:t>: Sends events when an animation finishes, may do other things eventually.</w:t>
       </w:r>
     </w:p>
     <w:p>
@@ -38,11 +35,9 @@
       <w:r>
         <w:t xml:space="preserve">Items within are </w:t>
       </w:r>
-      <w:proofErr w:type="spellStart"/>
-      <w:r>
-        <w:t>self explanatory</w:t>
-      </w:r>
-      <w:proofErr w:type="spellEnd"/>
+      <w:r>
+        <w:t>self-explanatory</w:t>
+      </w:r>
     </w:p>
     <w:p>
       <w:proofErr w:type="spellStart"/>
@@ -54,7 +49,15 @@
       </w:r>
       <w:proofErr w:type="spellEnd"/>
       <w:r>
-        <w:t>: Houses ARCore controller which does our little bit of AR code</w:t>
+        <w:t xml:space="preserve">: Houses </w:t>
+      </w:r>
+      <w:proofErr w:type="spellStart"/>
+      <w:r>
+        <w:t>ARCore</w:t>
+      </w:r>
+      <w:proofErr w:type="spellEnd"/>
+      <w:r>
+        <w:t xml:space="preserve"> controller which does our little bit of AR code</w:t>
       </w:r>
     </w:p>
     <w:p>
@@ -79,11 +82,12 @@
       <w:r>
         <w:t xml:space="preserve">Items within are </w:t>
       </w:r>
-      <w:proofErr w:type="spellStart"/>
-      <w:r>
-        <w:t>self explanatory</w:t>
-      </w:r>
-      <w:proofErr w:type="spellEnd"/>
+      <w:r>
+        <w:t>self-explanatory</w:t>
+      </w:r>
+      <w:r>
+        <w:t>. Updated 12/12</w:t>
+      </w:r>
     </w:p>
     <w:p>
       <w:proofErr w:type="spellStart"/>
@@ -128,17 +132,55 @@
       <w:pPr>
         <w:pStyle w:val="ListParagraph"/>
         <w:numPr>
+          <w:ilvl w:val="0"/>
+          <w:numId w:val="1"/>
+        </w:numPr>
+      </w:pPr>
+      <w:proofErr w:type="spellStart"/>
+      <w:r>
+        <w:t>HexGrid</w:t>
+      </w:r>
+      <w:proofErr w:type="spellEnd"/>
+      <w:r>
+        <w:t>: Generates the city</w:t>
+      </w:r>
+      <w:r>
+        <w:t xml:space="preserve">. </w:t>
+      </w:r>
+      <w:r>
+        <w:t>Updated 12/12</w:t>
+      </w:r>
+      <w:r>
+        <w:t xml:space="preserve"> </w:t>
+      </w:r>
+    </w:p>
+    <w:p>
+      <w:pPr>
+        <w:pStyle w:val="ListParagraph"/>
+        <w:numPr>
           <w:ilvl w:val="1"/>
           <w:numId w:val="1"/>
         </w:numPr>
       </w:pPr>
-      <w:proofErr w:type="spellStart"/>
-      <w:r>
-        <w:t>HexGrid</w:t>
-      </w:r>
-      <w:proofErr w:type="spellEnd"/>
-      <w:r>
-        <w:t>: Generates the city</w:t>
+      <w:r>
+        <w:t xml:space="preserve">City: </w:t>
+      </w:r>
+      <w:proofErr w:type="spellStart"/>
+      <w:r>
+        <w:t>GameObject</w:t>
+      </w:r>
+      <w:proofErr w:type="spellEnd"/>
+      <w:r>
+        <w:t xml:space="preserve"> that holds the city</w:t>
+      </w:r>
+      <w:r>
+        <w:t>.</w:t>
+      </w:r>
+      <w:r>
+        <w:t xml:space="preserve"> </w:t>
+      </w:r>
+      <w:r>
+        <w:t>Updated 12/12</w:t>
       </w:r>
     </w:p>
     <w:p>
@@ -150,15 +192,19 @@
         </w:numPr>
       </w:pPr>
       <w:r>
-        <w:t xml:space="preserve">City: </w:t>
-      </w:r>
-      <w:proofErr w:type="spellStart"/>
-      <w:r>
-        <w:t>GameObject</w:t>
-      </w:r>
-      <w:proofErr w:type="spellEnd"/>
-      <w:r>
-        <w:t xml:space="preserve"> that holds the city</w:t>
+        <w:t xml:space="preserve">Building: Collision behaviors for </w:t>
+      </w:r>
+      <w:r>
+        <w:t>non-destroyed</w:t>
+      </w:r>
+      <w:r>
+        <w:t xml:space="preserve"> building</w:t>
+      </w:r>
+      <w:r>
+        <w:t xml:space="preserve">. </w:t>
+      </w:r>
+      <w:r>
+        <w:t>Updated 12/12</w:t>
       </w:r>
     </w:p>
     <w:p>
@@ -169,35 +215,41 @@
           <w:numId w:val="1"/>
         </w:numPr>
       </w:pPr>
-      <w:r>
-        <w:t xml:space="preserve">Building: Collision behaviors for </w:t>
-      </w:r>
-      <w:proofErr w:type="spellStart"/>
-      <w:proofErr w:type="gramStart"/>
-      <w:r>
-        <w:t>non destroyed</w:t>
-      </w:r>
-      <w:proofErr w:type="spellEnd"/>
-      <w:proofErr w:type="gramEnd"/>
-      <w:r>
-        <w:t xml:space="preserve"> building</w:t>
-      </w:r>
-    </w:p>
-    <w:p>
-      <w:pPr>
-        <w:pStyle w:val="ListParagraph"/>
-        <w:numPr>
-          <w:ilvl w:val="1"/>
+      <w:proofErr w:type="spellStart"/>
+      <w:r>
+        <w:t>HexBehavior</w:t>
+      </w:r>
+      <w:proofErr w:type="spellEnd"/>
+      <w:r>
+        <w:t>: Collision behaviors for destroyed building parts</w:t>
+      </w:r>
+    </w:p>
+    <w:p>
+      <w:pPr>
+        <w:pStyle w:val="ListParagraph"/>
+        <w:numPr>
+          <w:ilvl w:val="0"/>
           <w:numId w:val="1"/>
         </w:numPr>
       </w:pPr>
       <w:proofErr w:type="spellStart"/>
       <w:r>
-        <w:t>HexBehavior</w:t>
-      </w:r>
-      <w:proofErr w:type="spellEnd"/>
-      <w:r>
-        <w:t>: Collision behaviors for destroyed building parts</w:t>
+        <w:t>ArmBehavior</w:t>
+      </w:r>
+      <w:proofErr w:type="spellEnd"/>
+      <w:r>
+        <w:t>: Handles behaviors for arms. Animations and volleying of shots</w:t>
+      </w:r>
+      <w:r>
+        <w:t xml:space="preserve">. </w:t>
+      </w:r>
+      <w:r>
+        <w:t>Updated 1</w:t>
+      </w:r>
+      <w:bookmarkStart w:id="0" w:name="_GoBack"/>
+      <w:bookmarkEnd w:id="0"/>
+      <w:r>
+        <w:t>2/12</w:t>
       </w:r>
     </w:p>
     <w:p>
@@ -210,11 +262,17 @@
       </w:pPr>
       <w:proofErr w:type="spellStart"/>
       <w:r>
-        <w:t>ArmBehavior</w:t>
-      </w:r>
-      <w:proofErr w:type="spellEnd"/>
-      <w:r>
-        <w:t>: Handles behaviors for arms. Animations and volleying of shots</w:t>
+        <w:t>EnemyBehavior</w:t>
+      </w:r>
+      <w:proofErr w:type="spellEnd"/>
+      <w:r>
+        <w:t>: Handles behaviors for enemies.</w:t>
+      </w:r>
+      <w:r>
+        <w:t xml:space="preserve"> </w:t>
+      </w:r>
+      <w:r>
+        <w:t>Updated 12/12</w:t>
       </w:r>
     </w:p>
     <w:p>
@@ -227,11 +285,20 @@
       </w:pPr>
       <w:proofErr w:type="spellStart"/>
       <w:r>
-        <w:t>EnemyBehavior</w:t>
-      </w:r>
-      <w:proofErr w:type="spellEnd"/>
-      <w:r>
-        <w:t>: Handles behaviors for enemies.</w:t>
+        <w:t>InGameStore</w:t>
+      </w:r>
+      <w:proofErr w:type="spellEnd"/>
+      <w:r>
+        <w:t xml:space="preserve">: Placeholder for handling the </w:t>
+      </w:r>
+      <w:r>
+        <w:t>in-game</w:t>
+      </w:r>
+      <w:r>
+        <w:t xml:space="preserve"> store</w:t>
+      </w:r>
+      <w:r>
+        <w:t>.</w:t>
       </w:r>
     </w:p>
     <w:p>
@@ -244,11 +311,23 @@
       </w:pPr>
       <w:proofErr w:type="spellStart"/>
       <w:r>
-        <w:t>InGameStore</w:t>
-      </w:r>
-      <w:proofErr w:type="spellEnd"/>
-      <w:r>
-        <w:t>: Placeholder for handling the in game stored</w:t>
+        <w:t>MouthBehavior</w:t>
+      </w:r>
+      <w:proofErr w:type="spellEnd"/>
+      <w:r>
+        <w:t xml:space="preserve">: Handles Behaviors </w:t>
+      </w:r>
+      <w:r>
+        <w:t>for mouth</w:t>
+      </w:r>
+      <w:r>
+        <w:t>. Eating and shooting enemies.</w:t>
+      </w:r>
+      <w:r>
+        <w:t xml:space="preserve"> </w:t>
+      </w:r>
+      <w:r>
+        <w:t>Updated 12/12</w:t>
       </w:r>
     </w:p>
     <w:p>
@@ -261,19 +340,19 @@
       </w:pPr>
       <w:proofErr w:type="spellStart"/>
       <w:r>
-        <w:t>MouthBehavior</w:t>
-      </w:r>
-      <w:proofErr w:type="spellEnd"/>
-      <w:r>
-        <w:t xml:space="preserve">: Handles Behaviors </w:t>
-      </w:r>
-      <w:proofErr w:type="gramStart"/>
-      <w:r>
-        <w:t>for  mouth</w:t>
-      </w:r>
-      <w:proofErr w:type="gramEnd"/>
-      <w:r>
-        <w:t>. Eating and shooting enemies.</w:t>
+        <w:t>NonARCamera</w:t>
+      </w:r>
+      <w:proofErr w:type="spellEnd"/>
+      <w:r>
+        <w:t xml:space="preserve">: Handles camera control in </w:t>
+      </w:r>
+      <w:proofErr w:type="spellStart"/>
+      <w:r>
+        <w:t>NonAR</w:t>
+      </w:r>
+      <w:proofErr w:type="spellEnd"/>
+      <w:r>
+        <w:t xml:space="preserve"> Mode. Added 12/12</w:t>
       </w:r>
     </w:p>
     <w:p>
@@ -309,6 +388,12 @@
       <w:r>
         <w:t>: Placeholder for activating powerups.</w:t>
       </w:r>
+      <w:r>
+        <w:t xml:space="preserve"> </w:t>
+      </w:r>
+      <w:r>
+        <w:t>Updated 12/12</w:t>
+      </w:r>
     </w:p>
     <w:p>
       <w:pPr>
@@ -326,6 +411,12 @@
       <w:r>
         <w:t>: Handles player shot behaviors</w:t>
       </w:r>
+      <w:r>
+        <w:t xml:space="preserve">. </w:t>
+      </w:r>
+      <w:r>
+        <w:t>Updated 12/12</w:t>
+      </w:r>
     </w:p>
     <w:p>
       <w:pPr>
@@ -342,6 +433,12 @@
       <w:proofErr w:type="spellEnd"/>
       <w:r>
         <w:t>: Spawns enemies</w:t>
+      </w:r>
+      <w:r>
+        <w:t xml:space="preserve">. </w:t>
+      </w:r>
+      <w:r>
+        <w:t>Updated 12/12</w:t>
       </w:r>
     </w:p>
     <w:p>
@@ -366,6 +463,12 @@
       <w:r>
         <w:t>Inventory: Local representation of certain player stats and inventory</w:t>
       </w:r>
+      <w:r>
+        <w:t xml:space="preserve">. </w:t>
+      </w:r>
+      <w:r>
+        <w:t>Updated 12/12</w:t>
+      </w:r>
     </w:p>
     <w:p>
       <w:pPr>
@@ -381,13 +484,7 @@
       </w:r>
       <w:proofErr w:type="spellEnd"/>
       <w:r>
-        <w:t>: Controls main game, including scoring and tracking events within the</w:t>
-      </w:r>
-      <w:r>
-        <w:t xml:space="preserve"> </w:t>
-      </w:r>
-      <w:r>
-        <w:t>game.</w:t>
+        <w:t>: Controls main game, including scoring and tracking events within the game.</w:t>
       </w:r>
     </w:p>
     <w:p>
@@ -436,8 +533,6 @@
           <w:szCs w:val="28"/>
         </w:rPr>
       </w:pPr>
-      <w:bookmarkStart w:id="0" w:name="_GoBack"/>
-      <w:bookmarkEnd w:id="0"/>
       <w:r>
         <w:rPr>
           <w:rStyle w:val="Heading2Char"/>
@@ -534,6 +629,7 @@
       </w:pPr>
       <w:proofErr w:type="spellStart"/>
       <w:r>
+        <w:lastRenderedPageBreak/>
         <w:t>PauseButton</w:t>
       </w:r>
       <w:proofErr w:type="spellEnd"/>
@@ -551,7 +647,6 @@
       </w:pPr>
       <w:proofErr w:type="spellStart"/>
       <w:r>
-        <w:lastRenderedPageBreak/>
         <w:t>PauseMenu</w:t>
       </w:r>
       <w:proofErr w:type="spellEnd"/>

</xml_diff>

<commit_message>
UI revamped in all areas. In game store added. Powerups added. Challenge mode added Leaderboard added. Known Issues: Scaling may not be correct on all phone sizes.
</commit_message>
<xml_diff>
--- a/ScriptOverviewV1.docx
+++ b/ScriptOverviewV1.docx
@@ -21,7 +21,10 @@
       </w:r>
       <w:proofErr w:type="spellEnd"/>
       <w:r>
-        <w:t>: Sends events when an animation finishes, may do other things eventually.</w:t>
+        <w:t xml:space="preserve">: </w:t>
+      </w:r>
+      <w:r>
+        <w:t>Sends events when an animation finishes, may do other things eventually.</w:t>
       </w:r>
     </w:p>
     <w:p>
@@ -35,9 +38,11 @@
       <w:r>
         <w:t xml:space="preserve">Items within are </w:t>
       </w:r>
-      <w:r>
-        <w:t>self-explanatory</w:t>
-      </w:r>
+      <w:proofErr w:type="spellStart"/>
+      <w:r>
+        <w:t>self explanatory</w:t>
+      </w:r>
+      <w:proofErr w:type="spellEnd"/>
     </w:p>
     <w:p>
       <w:proofErr w:type="spellStart"/>
@@ -49,15 +54,7 @@
       </w:r>
       <w:proofErr w:type="spellEnd"/>
       <w:r>
-        <w:t xml:space="preserve">: Houses </w:t>
-      </w:r>
-      <w:proofErr w:type="spellStart"/>
-      <w:r>
-        <w:t>ARCore</w:t>
-      </w:r>
-      <w:proofErr w:type="spellEnd"/>
-      <w:r>
-        <w:t xml:space="preserve"> controller which does our little bit of AR code</w:t>
+        <w:t>: Houses ARCore controller which does our little bit of AR code</w:t>
       </w:r>
     </w:p>
     <w:p>
@@ -82,12 +79,11 @@
       <w:r>
         <w:t xml:space="preserve">Items within are </w:t>
       </w:r>
-      <w:r>
-        <w:t>self-explanatory</w:t>
-      </w:r>
-      <w:r>
-        <w:t>. Updated 12/12</w:t>
-      </w:r>
+      <w:proofErr w:type="spellStart"/>
+      <w:r>
+        <w:t>self explanatory</w:t>
+      </w:r>
+      <w:proofErr w:type="spellEnd"/>
     </w:p>
     <w:p>
       <w:proofErr w:type="spellStart"/>
@@ -132,55 +128,17 @@
       <w:pPr>
         <w:pStyle w:val="ListParagraph"/>
         <w:numPr>
-          <w:ilvl w:val="0"/>
-          <w:numId w:val="1"/>
-        </w:numPr>
-      </w:pPr>
-      <w:proofErr w:type="spellStart"/>
-      <w:r>
-        <w:t>HexGrid</w:t>
-      </w:r>
-      <w:proofErr w:type="spellEnd"/>
-      <w:r>
-        <w:t>: Generates the city</w:t>
-      </w:r>
-      <w:r>
-        <w:t xml:space="preserve">. </w:t>
-      </w:r>
-      <w:r>
-        <w:t>Updated 12/12</w:t>
-      </w:r>
-      <w:r>
-        <w:t xml:space="preserve"> </w:t>
-      </w:r>
-    </w:p>
-    <w:p>
-      <w:pPr>
-        <w:pStyle w:val="ListParagraph"/>
-        <w:numPr>
           <w:ilvl w:val="1"/>
           <w:numId w:val="1"/>
         </w:numPr>
       </w:pPr>
-      <w:r>
-        <w:t xml:space="preserve">City: </w:t>
-      </w:r>
-      <w:proofErr w:type="spellStart"/>
-      <w:r>
-        <w:t>GameObject</w:t>
-      </w:r>
-      <w:proofErr w:type="spellEnd"/>
-      <w:r>
-        <w:t xml:space="preserve"> that holds the city</w:t>
-      </w:r>
-      <w:r>
-        <w:t>.</w:t>
-      </w:r>
-      <w:r>
-        <w:t xml:space="preserve"> </w:t>
-      </w:r>
-      <w:r>
-        <w:t>Updated 12/12</w:t>
+      <w:proofErr w:type="spellStart"/>
+      <w:r>
+        <w:t>HexGrid</w:t>
+      </w:r>
+      <w:proofErr w:type="spellEnd"/>
+      <w:r>
+        <w:t>: Generates the city</w:t>
       </w:r>
     </w:p>
     <w:p>
@@ -192,19 +150,15 @@
         </w:numPr>
       </w:pPr>
       <w:r>
-        <w:t xml:space="preserve">Building: Collision behaviors for </w:t>
-      </w:r>
-      <w:r>
-        <w:t>non-destroyed</w:t>
-      </w:r>
-      <w:r>
-        <w:t xml:space="preserve"> building</w:t>
-      </w:r>
-      <w:r>
-        <w:t xml:space="preserve">. </w:t>
-      </w:r>
-      <w:r>
-        <w:t>Updated 12/12</w:t>
+        <w:t xml:space="preserve">City: </w:t>
+      </w:r>
+      <w:proofErr w:type="spellStart"/>
+      <w:r>
+        <w:t>GameObject</w:t>
+      </w:r>
+      <w:proofErr w:type="spellEnd"/>
+      <w:r>
+        <w:t xml:space="preserve"> that holds the city</w:t>
       </w:r>
     </w:p>
     <w:p>
@@ -215,6 +169,28 @@
           <w:numId w:val="1"/>
         </w:numPr>
       </w:pPr>
+      <w:r>
+        <w:t xml:space="preserve">Building: Collision behaviors for </w:t>
+      </w:r>
+      <w:proofErr w:type="spellStart"/>
+      <w:proofErr w:type="gramStart"/>
+      <w:r>
+        <w:t>non destroyed</w:t>
+      </w:r>
+      <w:proofErr w:type="spellEnd"/>
+      <w:proofErr w:type="gramEnd"/>
+      <w:r>
+        <w:t xml:space="preserve"> building</w:t>
+      </w:r>
+    </w:p>
+    <w:p>
+      <w:pPr>
+        <w:pStyle w:val="ListParagraph"/>
+        <w:numPr>
+          <w:ilvl w:val="1"/>
+          <w:numId w:val="1"/>
+        </w:numPr>
+      </w:pPr>
       <w:proofErr w:type="spellStart"/>
       <w:r>
         <w:t>HexBehavior</w:t>
@@ -240,17 +216,6 @@
       <w:r>
         <w:t>: Handles behaviors for arms. Animations and volleying of shots</w:t>
       </w:r>
-      <w:r>
-        <w:t xml:space="preserve">. </w:t>
-      </w:r>
-      <w:r>
-        <w:t>Updated 1</w:t>
-      </w:r>
-      <w:bookmarkStart w:id="0" w:name="_GoBack"/>
-      <w:bookmarkEnd w:id="0"/>
-      <w:r>
-        <w:t>2/12</w:t>
-      </w:r>
     </w:p>
     <w:p>
       <w:pPr>
@@ -268,12 +233,6 @@
       <w:r>
         <w:t>: Handles behaviors for enemies.</w:t>
       </w:r>
-      <w:r>
-        <w:t xml:space="preserve"> </w:t>
-      </w:r>
-      <w:r>
-        <w:t>Updated 12/12</w:t>
-      </w:r>
     </w:p>
     <w:p>
       <w:pPr>
@@ -289,16 +248,7 @@
       </w:r>
       <w:proofErr w:type="spellEnd"/>
       <w:r>
-        <w:t xml:space="preserve">: Placeholder for handling the </w:t>
-      </w:r>
-      <w:r>
-        <w:t>in-game</w:t>
-      </w:r>
-      <w:r>
-        <w:t xml:space="preserve"> store</w:t>
-      </w:r>
-      <w:r>
-        <w:t>.</w:t>
+        <w:t>: Placeholder for handling the in game stored</w:t>
       </w:r>
     </w:p>
     <w:p>
@@ -317,18 +267,14 @@
       <w:r>
         <w:t xml:space="preserve">: Handles Behaviors </w:t>
       </w:r>
-      <w:r>
-        <w:t>for mouth</w:t>
-      </w:r>
+      <w:proofErr w:type="gramStart"/>
+      <w:r>
+        <w:t>for  mouth</w:t>
+      </w:r>
+      <w:proofErr w:type="gramEnd"/>
       <w:r>
         <w:t>. Eating and shooting enemies.</w:t>
       </w:r>
-      <w:r>
-        <w:t xml:space="preserve"> </w:t>
-      </w:r>
-      <w:r>
-        <w:t>Updated 12/12</w:t>
-      </w:r>
     </w:p>
     <w:p>
       <w:pPr>
@@ -340,19 +286,11 @@
       </w:pPr>
       <w:proofErr w:type="spellStart"/>
       <w:r>
-        <w:t>NonARCamera</w:t>
-      </w:r>
-      <w:proofErr w:type="spellEnd"/>
-      <w:r>
-        <w:t xml:space="preserve">: Handles camera control in </w:t>
-      </w:r>
-      <w:proofErr w:type="spellStart"/>
-      <w:r>
-        <w:t>NonAR</w:t>
-      </w:r>
-      <w:proofErr w:type="spellEnd"/>
-      <w:r>
-        <w:t xml:space="preserve"> Mode. Added 12/12</w:t>
+        <w:t>Pausable</w:t>
+      </w:r>
+      <w:proofErr w:type="spellEnd"/>
+      <w:r>
+        <w:t>: Parent object for things affected by pausing.</w:t>
       </w:r>
     </w:p>
     <w:p>
@@ -365,11 +303,11 @@
       </w:pPr>
       <w:proofErr w:type="spellStart"/>
       <w:r>
-        <w:t>Pausable</w:t>
-      </w:r>
-      <w:proofErr w:type="spellEnd"/>
-      <w:r>
-        <w:t>: Parent object for things affected by pausing.</w:t>
+        <w:t>PowerUpButton</w:t>
+      </w:r>
+      <w:proofErr w:type="spellEnd"/>
+      <w:r>
+        <w:t>: Placeholder for activating powerups.</w:t>
       </w:r>
     </w:p>
     <w:p>
@@ -382,17 +320,11 @@
       </w:pPr>
       <w:proofErr w:type="spellStart"/>
       <w:r>
-        <w:t>PowerUpButton</w:t>
-      </w:r>
-      <w:proofErr w:type="spellEnd"/>
-      <w:r>
-        <w:t>: Placeholder for activating powerups.</w:t>
-      </w:r>
-      <w:r>
-        <w:t xml:space="preserve"> </w:t>
-      </w:r>
-      <w:r>
-        <w:t>Updated 12/12</w:t>
+        <w:t>ShotBehavior</w:t>
+      </w:r>
+      <w:proofErr w:type="spellEnd"/>
+      <w:r>
+        <w:t>: Handles player shot behaviors</w:t>
       </w:r>
     </w:p>
     <w:p>
@@ -405,40 +337,11 @@
       </w:pPr>
       <w:proofErr w:type="spellStart"/>
       <w:r>
-        <w:t>ShotBehavior</w:t>
-      </w:r>
-      <w:proofErr w:type="spellEnd"/>
-      <w:r>
-        <w:t>: Handles player shot behaviors</w:t>
-      </w:r>
-      <w:r>
-        <w:t xml:space="preserve">. </w:t>
-      </w:r>
-      <w:r>
-        <w:t>Updated 12/12</w:t>
-      </w:r>
-    </w:p>
-    <w:p>
-      <w:pPr>
-        <w:pStyle w:val="ListParagraph"/>
-        <w:numPr>
-          <w:ilvl w:val="0"/>
-          <w:numId w:val="1"/>
-        </w:numPr>
-      </w:pPr>
-      <w:proofErr w:type="spellStart"/>
-      <w:r>
         <w:t>SpawnEnemies</w:t>
       </w:r>
       <w:proofErr w:type="spellEnd"/>
       <w:r>
         <w:t>: Spawns enemies</w:t>
-      </w:r>
-      <w:r>
-        <w:t xml:space="preserve">. </w:t>
-      </w:r>
-      <w:r>
-        <w:t>Updated 12/12</w:t>
       </w:r>
     </w:p>
     <w:p>
@@ -463,12 +366,6 @@
       <w:r>
         <w:t>Inventory: Local representation of certain player stats and inventory</w:t>
       </w:r>
-      <w:r>
-        <w:t xml:space="preserve">. </w:t>
-      </w:r>
-      <w:r>
-        <w:t>Updated 12/12</w:t>
-      </w:r>
     </w:p>
     <w:p>
       <w:pPr>
@@ -484,7 +381,13 @@
       </w:r>
       <w:proofErr w:type="spellEnd"/>
       <w:r>
-        <w:t>: Controls main game, including scoring and tracking events within the game.</w:t>
+        <w:t>: Controls main game, including scoring and tracking events within the</w:t>
+      </w:r>
+      <w:r>
+        <w:t xml:space="preserve"> </w:t>
+      </w:r>
+      <w:r>
+        <w:t>game.</w:t>
       </w:r>
     </w:p>
     <w:p>
@@ -533,6 +436,8 @@
           <w:szCs w:val="28"/>
         </w:rPr>
       </w:pPr>
+      <w:bookmarkStart w:id="0" w:name="_GoBack"/>
+      <w:bookmarkEnd w:id="0"/>
       <w:r>
         <w:rPr>
           <w:rStyle w:val="Heading2Char"/>
@@ -629,24 +534,24 @@
       </w:pPr>
       <w:proofErr w:type="spellStart"/>
       <w:r>
+        <w:t>PauseButton</w:t>
+      </w:r>
+      <w:proofErr w:type="spellEnd"/>
+      <w:r>
+        <w:t>: Pauses game.</w:t>
+      </w:r>
+    </w:p>
+    <w:p>
+      <w:pPr>
+        <w:pStyle w:val="ListParagraph"/>
+        <w:numPr>
+          <w:ilvl w:val="0"/>
+          <w:numId w:val="2"/>
+        </w:numPr>
+      </w:pPr>
+      <w:proofErr w:type="spellStart"/>
+      <w:r>
         <w:lastRenderedPageBreak/>
-        <w:t>PauseButton</w:t>
-      </w:r>
-      <w:proofErr w:type="spellEnd"/>
-      <w:r>
-        <w:t>: Pauses game.</w:t>
-      </w:r>
-    </w:p>
-    <w:p>
-      <w:pPr>
-        <w:pStyle w:val="ListParagraph"/>
-        <w:numPr>
-          <w:ilvl w:val="0"/>
-          <w:numId w:val="2"/>
-        </w:numPr>
-      </w:pPr>
-      <w:proofErr w:type="spellStart"/>
-      <w:r>
         <w:t>PauseMenu</w:t>
       </w:r>
       <w:proofErr w:type="spellEnd"/>

</xml_diff>